<commit_message>
Obtención del token con API Service
</commit_message>
<xml_diff>
--- a/Arquitectura de la app.docx
+++ b/Arquitectura de la app.docx
@@ -8308,6 +8308,9 @@
       </w:r>
       <w:proofErr w:type="spellEnd"/>
       <w:r>
+        <w:t xml:space="preserve"> y verificar la existencia del usuario desde una Web API</w:t>
+      </w:r>
+      <w:r>
         <w:t>. Se debe a</w:t>
       </w:r>
       <w:r>
@@ -11840,6 +11843,87 @@
           <w:lang w:val="en-US"/>
         </w:rPr>
       </w:pPr>
+      <w:r>
+        <w:rPr>
+          <w:rFonts w:ascii="Consolas" w:hAnsi="Consolas" w:cs="Consolas"/>
+          <w:color w:val="000000"/>
+          <w:sz w:val="19"/>
+          <w:szCs w:val="19"/>
+          <w:lang w:val="en-US"/>
+        </w:rPr>
+        <w:tab/>
+        <w:t xml:space="preserve"> </w:t>
+      </w:r>
+      <w:proofErr w:type="spellStart"/>
+      <w:r>
+        <w:rPr>
+          <w:rFonts w:ascii="Consolas" w:hAnsi="Consolas" w:cs="Consolas"/>
+          <w:color w:val="000000"/>
+          <w:sz w:val="19"/>
+          <w:szCs w:val="19"/>
+          <w:lang w:val="en-US"/>
+        </w:rPr>
+        <w:t>ApiService</w:t>
+      </w:r>
+      <w:proofErr w:type="spellEnd"/>
+      <w:r>
+        <w:rPr>
+          <w:rFonts w:ascii="Consolas" w:hAnsi="Consolas" w:cs="Consolas"/>
+          <w:color w:val="000000"/>
+          <w:sz w:val="19"/>
+          <w:szCs w:val="19"/>
+          <w:lang w:val="en-US"/>
+        </w:rPr>
+        <w:t xml:space="preserve"> </w:t>
+      </w:r>
+      <w:proofErr w:type="spellStart"/>
+      <w:r>
+        <w:rPr>
+          <w:rFonts w:ascii="Consolas" w:hAnsi="Consolas" w:cs="Consolas"/>
+          <w:color w:val="000000"/>
+          <w:sz w:val="19"/>
+          <w:szCs w:val="19"/>
+          <w:lang w:val="en-US"/>
+        </w:rPr>
+        <w:t>apiService</w:t>
+      </w:r>
+      <w:proofErr w:type="spellEnd"/>
+      <w:r>
+        <w:rPr>
+          <w:rFonts w:ascii="Consolas" w:hAnsi="Consolas" w:cs="Consolas"/>
+          <w:color w:val="000000"/>
+          <w:sz w:val="19"/>
+          <w:szCs w:val="19"/>
+          <w:lang w:val="en-US"/>
+        </w:rPr>
+        <w:t xml:space="preserve">; </w:t>
+      </w:r>
+      <w:r>
+        <w:rPr>
+          <w:rFonts w:ascii="Consolas" w:hAnsi="Consolas" w:cs="Consolas"/>
+          <w:color w:val="000000"/>
+          <w:sz w:val="19"/>
+          <w:szCs w:val="19"/>
+          <w:highlight w:val="yellow"/>
+          <w:lang w:val="en-US"/>
+        </w:rPr>
+        <w:t>***</w:t>
+      </w:r>
+    </w:p>
+    <w:p>
+      <w:pPr>
+        <w:autoSpaceDE w:val="0"/>
+        <w:autoSpaceDN w:val="0"/>
+        <w:adjustRightInd w:val="0"/>
+        <w:spacing w:after="0" w:line="240" w:lineRule="auto"/>
+        <w:rPr>
+          <w:rFonts w:ascii="Consolas" w:hAnsi="Consolas" w:cs="Consolas"/>
+          <w:color w:val="000000"/>
+          <w:sz w:val="19"/>
+          <w:szCs w:val="19"/>
+          <w:lang w:val="en-US"/>
+        </w:rPr>
+      </w:pPr>
     </w:p>
     <w:p>
       <w:pPr>
@@ -12942,6 +13026,7 @@
           <w:szCs w:val="19"/>
           <w:lang w:val="en-US"/>
         </w:rPr>
+        <w:lastRenderedPageBreak/>
         <w:t xml:space="preserve">        </w:t>
       </w:r>
       <w:proofErr w:type="spellStart"/>
@@ -13011,7 +13096,6 @@
           <w:szCs w:val="19"/>
           <w:lang w:val="en-US"/>
         </w:rPr>
-        <w:lastRenderedPageBreak/>
         <w:t xml:space="preserve">        {</w:t>
       </w:r>
     </w:p>
@@ -13524,6 +13608,7 @@
           <w:color w:val="000000"/>
           <w:sz w:val="19"/>
           <w:szCs w:val="19"/>
+          <w:lang w:val="en-US"/>
         </w:rPr>
       </w:pPr>
       <w:r>
@@ -13536,7 +13621,6 @@
         </w:rPr>
         <w:t xml:space="preserve">                </w:t>
       </w:r>
-      <w:proofErr w:type="spellStart"/>
       <w:proofErr w:type="gramStart"/>
       <w:r>
         <w:rPr>
@@ -13544,10 +13628,10 @@
           <w:color w:val="0000FF"/>
           <w:sz w:val="19"/>
           <w:szCs w:val="19"/>
+          <w:lang w:val="en-US"/>
         </w:rPr>
         <w:t>return</w:t>
       </w:r>
-      <w:proofErr w:type="spellEnd"/>
       <w:proofErr w:type="gramEnd"/>
       <w:r>
         <w:rPr>
@@ -13555,6 +13639,7 @@
           <w:color w:val="000000"/>
           <w:sz w:val="19"/>
           <w:szCs w:val="19"/>
+          <w:lang w:val="en-US"/>
         </w:rPr>
         <w:t>;</w:t>
       </w:r>
@@ -13570,14 +13655,16 @@
           <w:color w:val="000000"/>
           <w:sz w:val="19"/>
           <w:szCs w:val="19"/>
-        </w:rPr>
-      </w:pPr>
-      <w:r>
-        <w:rPr>
-          <w:rFonts w:ascii="Consolas" w:hAnsi="Consolas" w:cs="Consolas"/>
-          <w:color w:val="000000"/>
-          <w:sz w:val="19"/>
-          <w:szCs w:val="19"/>
+          <w:lang w:val="en-US"/>
+        </w:rPr>
+      </w:pPr>
+      <w:r>
+        <w:rPr>
+          <w:rFonts w:ascii="Consolas" w:hAnsi="Consolas" w:cs="Consolas"/>
+          <w:color w:val="000000"/>
+          <w:sz w:val="19"/>
+          <w:szCs w:val="19"/>
+          <w:lang w:val="en-US"/>
         </w:rPr>
         <w:t xml:space="preserve">            }</w:t>
       </w:r>
@@ -13596,14 +13683,16 @@
           <w:color w:val="000000"/>
           <w:sz w:val="19"/>
           <w:szCs w:val="19"/>
-        </w:rPr>
-      </w:pPr>
-      <w:r>
-        <w:rPr>
-          <w:rFonts w:ascii="Consolas" w:hAnsi="Consolas" w:cs="Consolas"/>
-          <w:color w:val="000000"/>
-          <w:sz w:val="19"/>
-          <w:szCs w:val="19"/>
+          <w:lang w:val="en-US"/>
+        </w:rPr>
+      </w:pPr>
+      <w:r>
+        <w:rPr>
+          <w:rFonts w:ascii="Consolas" w:hAnsi="Consolas" w:cs="Consolas"/>
+          <w:color w:val="000000"/>
+          <w:sz w:val="19"/>
+          <w:szCs w:val="19"/>
+          <w:lang w:val="en-US"/>
         </w:rPr>
         <w:tab/>
       </w:r>
@@ -13628,6 +13717,7 @@
           <w:color w:val="000000"/>
           <w:sz w:val="19"/>
           <w:szCs w:val="19"/>
+          <w:lang w:val="en-US"/>
         </w:rPr>
         <w:tab/>
         <w:t xml:space="preserve">     </w:t>
@@ -13779,10 +13869,42 @@
           <w:szCs w:val="19"/>
           <w:lang w:val="en-US"/>
         </w:rPr>
-        <w:t xml:space="preserve">            </w:t>
-      </w:r>
-      <w:proofErr w:type="spellStart"/>
+        <w:t xml:space="preserve">          </w:t>
+      </w:r>
+      <w:r>
+        <w:rPr>
+          <w:rFonts w:ascii="Consolas" w:hAnsi="Consolas" w:cs="Consolas"/>
+          <w:color w:val="000000"/>
+          <w:sz w:val="19"/>
+          <w:szCs w:val="19"/>
+          <w:highlight w:val="yellow"/>
+          <w:lang w:val="en-US"/>
+        </w:rPr>
+        <w:t>**</w:t>
+      </w:r>
       <w:proofErr w:type="gramStart"/>
+      <w:r>
+        <w:rPr>
+          <w:rFonts w:ascii="Consolas" w:hAnsi="Consolas" w:cs="Consolas"/>
+          <w:color w:val="000000"/>
+          <w:sz w:val="19"/>
+          <w:szCs w:val="19"/>
+          <w:highlight w:val="yellow"/>
+          <w:lang w:val="en-US"/>
+        </w:rPr>
+        <w:t>*</w:t>
+      </w:r>
+      <w:r>
+        <w:rPr>
+          <w:rFonts w:ascii="Consolas" w:hAnsi="Consolas" w:cs="Consolas"/>
+          <w:color w:val="000000"/>
+          <w:sz w:val="19"/>
+          <w:szCs w:val="19"/>
+          <w:lang w:val="en-US"/>
+        </w:rPr>
+        <w:t xml:space="preserve">  </w:t>
+      </w:r>
+      <w:proofErr w:type="spellStart"/>
       <w:r>
         <w:rPr>
           <w:rFonts w:ascii="Consolas" w:hAnsi="Consolas" w:cs="Consolas"/>
@@ -13960,11 +14082,56 @@
           <w:sz w:val="19"/>
           <w:szCs w:val="19"/>
         </w:rPr>
-        <w:tab/>
-        <w:t>//VIDEO 27</w:t>
-      </w:r>
-      <w:bookmarkStart w:id="0" w:name="_GoBack"/>
-      <w:bookmarkEnd w:id="0"/>
+        <w:t xml:space="preserve">                </w:t>
+      </w:r>
+      <w:r>
+        <w:rPr>
+          <w:rFonts w:ascii="Consolas" w:hAnsi="Consolas" w:cs="Consolas"/>
+          <w:color w:val="000000"/>
+          <w:sz w:val="19"/>
+          <w:szCs w:val="19"/>
+        </w:rPr>
+        <w:t>//</w:t>
+      </w:r>
+      <w:r>
+        <w:rPr>
+          <w:rFonts w:ascii="Consolas" w:hAnsi="Consolas" w:cs="Consolas"/>
+          <w:color w:val="000000"/>
+          <w:sz w:val="19"/>
+          <w:szCs w:val="19"/>
+          <w:highlight w:val="yellow"/>
+        </w:rPr>
+        <w:t>***</w:t>
+      </w:r>
+      <w:r>
+        <w:rPr>
+          <w:rFonts w:ascii="Consolas" w:hAnsi="Consolas" w:cs="Consolas"/>
+          <w:color w:val="000000"/>
+          <w:sz w:val="19"/>
+          <w:szCs w:val="19"/>
+        </w:rPr>
+        <w:t xml:space="preserve">nuevas líneas de código de acuerdo con el </w:t>
+      </w:r>
+      <w:proofErr w:type="spellStart"/>
+      <w:r>
+        <w:rPr>
+          <w:rFonts w:ascii="Consolas" w:hAnsi="Consolas" w:cs="Consolas"/>
+          <w:color w:val="000000"/>
+          <w:sz w:val="19"/>
+          <w:szCs w:val="19"/>
+        </w:rPr>
+        <w:t>pto</w:t>
+      </w:r>
+      <w:proofErr w:type="spellEnd"/>
+      <w:r>
+        <w:rPr>
+          <w:rFonts w:ascii="Consolas" w:hAnsi="Consolas" w:cs="Consolas"/>
+          <w:color w:val="000000"/>
+          <w:sz w:val="19"/>
+          <w:szCs w:val="19"/>
+        </w:rPr>
+        <w:t xml:space="preserve"> 10</w:t>
+      </w:r>
     </w:p>
     <w:p>
       <w:pPr>
@@ -14028,6 +14195,8 @@
           <w:szCs w:val="19"/>
         </w:rPr>
       </w:pPr>
+      <w:bookmarkStart w:id="0" w:name="_GoBack"/>
+      <w:bookmarkEnd w:id="0"/>
     </w:p>
     <w:p>
       <w:pPr>
@@ -14213,9 +14382,9 @@
           <w:color w:val="000000"/>
           <w:sz w:val="19"/>
           <w:szCs w:val="19"/>
-          <w:lang w:val="en-US"/>
-        </w:rPr>
-      </w:pPr>
+        </w:rPr>
+      </w:pPr>
+      <w:proofErr w:type="spellStart"/>
       <w:proofErr w:type="gramStart"/>
       <w:r>
         <w:rPr>
@@ -14223,10 +14392,10 @@
           <w:color w:val="0000FF"/>
           <w:sz w:val="19"/>
           <w:szCs w:val="19"/>
-          <w:lang w:val="en-US"/>
         </w:rPr>
         <w:t>public</w:t>
       </w:r>
+      <w:proofErr w:type="spellEnd"/>
       <w:proofErr w:type="gramEnd"/>
       <w:r>
         <w:rPr>
@@ -14234,27 +14403,26 @@
           <w:color w:val="000000"/>
           <w:sz w:val="19"/>
           <w:szCs w:val="19"/>
-          <w:lang w:val="en-US"/>
         </w:rPr>
         <w:t xml:space="preserve"> </w:t>
       </w:r>
-      <w:r>
-        <w:rPr>
-          <w:rFonts w:ascii="Consolas" w:hAnsi="Consolas" w:cs="Consolas"/>
-          <w:color w:val="0000FF"/>
-          <w:sz w:val="19"/>
-          <w:szCs w:val="19"/>
-          <w:lang w:val="en-US"/>
+      <w:proofErr w:type="spellStart"/>
+      <w:r>
+        <w:rPr>
+          <w:rFonts w:ascii="Consolas" w:hAnsi="Consolas" w:cs="Consolas"/>
+          <w:color w:val="0000FF"/>
+          <w:sz w:val="19"/>
+          <w:szCs w:val="19"/>
         </w:rPr>
         <w:t>class</w:t>
       </w:r>
-      <w:r>
-        <w:rPr>
-          <w:rFonts w:ascii="Consolas" w:hAnsi="Consolas" w:cs="Consolas"/>
-          <w:color w:val="000000"/>
-          <w:sz w:val="19"/>
-          <w:szCs w:val="19"/>
-          <w:lang w:val="en-US"/>
+      <w:proofErr w:type="spellEnd"/>
+      <w:r>
+        <w:rPr>
+          <w:rFonts w:ascii="Consolas" w:hAnsi="Consolas" w:cs="Consolas"/>
+          <w:color w:val="000000"/>
+          <w:sz w:val="19"/>
+          <w:szCs w:val="19"/>
         </w:rPr>
         <w:t xml:space="preserve"> </w:t>
       </w:r>
@@ -14264,7 +14432,6 @@
           <w:color w:val="2B91AF"/>
           <w:sz w:val="19"/>
           <w:szCs w:val="19"/>
-          <w:lang w:val="en-US"/>
         </w:rPr>
         <w:t>Response</w:t>
       </w:r>
@@ -14280,16 +14447,14 @@
           <w:color w:val="000000"/>
           <w:sz w:val="19"/>
           <w:szCs w:val="19"/>
-          <w:lang w:val="en-US"/>
-        </w:rPr>
-      </w:pPr>
-      <w:r>
-        <w:rPr>
-          <w:rFonts w:ascii="Consolas" w:hAnsi="Consolas" w:cs="Consolas"/>
-          <w:color w:val="000000"/>
-          <w:sz w:val="19"/>
-          <w:szCs w:val="19"/>
-          <w:lang w:val="en-US"/>
+        </w:rPr>
+      </w:pPr>
+      <w:r>
+        <w:rPr>
+          <w:rFonts w:ascii="Consolas" w:hAnsi="Consolas" w:cs="Consolas"/>
+          <w:color w:val="000000"/>
+          <w:sz w:val="19"/>
+          <w:szCs w:val="19"/>
         </w:rPr>
         <w:t xml:space="preserve">    {</w:t>
       </w:r>
@@ -14305,19 +14470,18 @@
           <w:color w:val="000000"/>
           <w:sz w:val="19"/>
           <w:szCs w:val="19"/>
-          <w:lang w:val="en-US"/>
-        </w:rPr>
-      </w:pPr>
-      <w:r>
-        <w:rPr>
-          <w:rFonts w:ascii="Consolas" w:hAnsi="Consolas" w:cs="Consolas"/>
-          <w:color w:val="000000"/>
-          <w:sz w:val="19"/>
-          <w:szCs w:val="19"/>
-          <w:lang w:val="en-US"/>
+        </w:rPr>
+      </w:pPr>
+      <w:r>
+        <w:rPr>
+          <w:rFonts w:ascii="Consolas" w:hAnsi="Consolas" w:cs="Consolas"/>
+          <w:color w:val="000000"/>
+          <w:sz w:val="19"/>
+          <w:szCs w:val="19"/>
         </w:rPr>
         <w:t xml:space="preserve">        </w:t>
       </w:r>
+      <w:proofErr w:type="spellStart"/>
       <w:proofErr w:type="gramStart"/>
       <w:r>
         <w:rPr>
@@ -14325,10 +14489,10 @@
           <w:color w:val="0000FF"/>
           <w:sz w:val="19"/>
           <w:szCs w:val="19"/>
-          <w:lang w:val="en-US"/>
         </w:rPr>
         <w:t>public</w:t>
       </w:r>
+      <w:proofErr w:type="spellEnd"/>
       <w:proofErr w:type="gramEnd"/>
       <w:r>
         <w:rPr>
@@ -14336,27 +14500,26 @@
           <w:color w:val="000000"/>
           <w:sz w:val="19"/>
           <w:szCs w:val="19"/>
-          <w:lang w:val="en-US"/>
         </w:rPr>
         <w:t xml:space="preserve"> </w:t>
       </w:r>
-      <w:r>
-        <w:rPr>
-          <w:rFonts w:ascii="Consolas" w:hAnsi="Consolas" w:cs="Consolas"/>
-          <w:color w:val="0000FF"/>
-          <w:sz w:val="19"/>
-          <w:szCs w:val="19"/>
-          <w:lang w:val="en-US"/>
+      <w:proofErr w:type="spellStart"/>
+      <w:r>
+        <w:rPr>
+          <w:rFonts w:ascii="Consolas" w:hAnsi="Consolas" w:cs="Consolas"/>
+          <w:color w:val="0000FF"/>
+          <w:sz w:val="19"/>
+          <w:szCs w:val="19"/>
         </w:rPr>
         <w:t>bool</w:t>
       </w:r>
-      <w:r>
-        <w:rPr>
-          <w:rFonts w:ascii="Consolas" w:hAnsi="Consolas" w:cs="Consolas"/>
-          <w:color w:val="000000"/>
-          <w:sz w:val="19"/>
-          <w:szCs w:val="19"/>
-          <w:lang w:val="en-US"/>
+      <w:proofErr w:type="spellEnd"/>
+      <w:r>
+        <w:rPr>
+          <w:rFonts w:ascii="Consolas" w:hAnsi="Consolas" w:cs="Consolas"/>
+          <w:color w:val="000000"/>
+          <w:sz w:val="19"/>
+          <w:szCs w:val="19"/>
         </w:rPr>
         <w:t xml:space="preserve"> </w:t>
       </w:r>
@@ -14367,7 +14530,6 @@
           <w:color w:val="000000"/>
           <w:sz w:val="19"/>
           <w:szCs w:val="19"/>
-          <w:lang w:val="en-US"/>
         </w:rPr>
         <w:t>IsSuccess</w:t>
       </w:r>
@@ -14378,27 +14540,26 @@
           <w:color w:val="000000"/>
           <w:sz w:val="19"/>
           <w:szCs w:val="19"/>
-          <w:lang w:val="en-US"/>
         </w:rPr>
         <w:t xml:space="preserve"> { </w:t>
       </w:r>
-      <w:r>
-        <w:rPr>
-          <w:rFonts w:ascii="Consolas" w:hAnsi="Consolas" w:cs="Consolas"/>
-          <w:color w:val="0000FF"/>
-          <w:sz w:val="19"/>
-          <w:szCs w:val="19"/>
-          <w:lang w:val="en-US"/>
+      <w:proofErr w:type="spellStart"/>
+      <w:r>
+        <w:rPr>
+          <w:rFonts w:ascii="Consolas" w:hAnsi="Consolas" w:cs="Consolas"/>
+          <w:color w:val="0000FF"/>
+          <w:sz w:val="19"/>
+          <w:szCs w:val="19"/>
         </w:rPr>
         <w:t>get</w:t>
       </w:r>
-      <w:r>
-        <w:rPr>
-          <w:rFonts w:ascii="Consolas" w:hAnsi="Consolas" w:cs="Consolas"/>
-          <w:color w:val="000000"/>
-          <w:sz w:val="19"/>
-          <w:szCs w:val="19"/>
-          <w:lang w:val="en-US"/>
+      <w:proofErr w:type="spellEnd"/>
+      <w:r>
+        <w:rPr>
+          <w:rFonts w:ascii="Consolas" w:hAnsi="Consolas" w:cs="Consolas"/>
+          <w:color w:val="000000"/>
+          <w:sz w:val="19"/>
+          <w:szCs w:val="19"/>
         </w:rPr>
         <w:t xml:space="preserve">; </w:t>
       </w:r>
@@ -14408,7 +14569,6 @@
           <w:color w:val="0000FF"/>
           <w:sz w:val="19"/>
           <w:szCs w:val="19"/>
-          <w:lang w:val="en-US"/>
         </w:rPr>
         <w:t>set</w:t>
       </w:r>
@@ -14418,35 +14578,42 @@
           <w:color w:val="000000"/>
           <w:sz w:val="19"/>
           <w:szCs w:val="19"/>
-          <w:lang w:val="en-US"/>
         </w:rPr>
         <w:t>; }</w:t>
       </w:r>
-    </w:p>
-    <w:p>
-      <w:pPr>
-        <w:autoSpaceDE w:val="0"/>
-        <w:autoSpaceDN w:val="0"/>
-        <w:adjustRightInd w:val="0"/>
-        <w:spacing w:after="0" w:line="240" w:lineRule="auto"/>
-        <w:rPr>
-          <w:rFonts w:ascii="Consolas" w:hAnsi="Consolas" w:cs="Consolas"/>
-          <w:color w:val="000000"/>
-          <w:sz w:val="19"/>
-          <w:szCs w:val="19"/>
-          <w:lang w:val="en-US"/>
-        </w:rPr>
-      </w:pPr>
-      <w:r>
-        <w:rPr>
-          <w:rFonts w:ascii="Consolas" w:hAnsi="Consolas" w:cs="Consolas"/>
-          <w:color w:val="000000"/>
-          <w:sz w:val="19"/>
-          <w:szCs w:val="19"/>
-          <w:lang w:val="en-US"/>
+      <w:r>
+        <w:rPr>
+          <w:rFonts w:ascii="Consolas" w:hAnsi="Consolas" w:cs="Consolas"/>
+          <w:color w:val="000000"/>
+          <w:sz w:val="19"/>
+          <w:szCs w:val="19"/>
+        </w:rPr>
+        <w:t xml:space="preserve"> //Propiedad para verificar si hay conexión</w:t>
+      </w:r>
+    </w:p>
+    <w:p>
+      <w:pPr>
+        <w:autoSpaceDE w:val="0"/>
+        <w:autoSpaceDN w:val="0"/>
+        <w:adjustRightInd w:val="0"/>
+        <w:spacing w:after="0" w:line="240" w:lineRule="auto"/>
+        <w:rPr>
+          <w:rFonts w:ascii="Consolas" w:hAnsi="Consolas" w:cs="Consolas"/>
+          <w:color w:val="000000"/>
+          <w:sz w:val="19"/>
+          <w:szCs w:val="19"/>
+        </w:rPr>
+      </w:pPr>
+      <w:r>
+        <w:rPr>
+          <w:rFonts w:ascii="Consolas" w:hAnsi="Consolas" w:cs="Consolas"/>
+          <w:color w:val="000000"/>
+          <w:sz w:val="19"/>
+          <w:szCs w:val="19"/>
         </w:rPr>
         <w:t xml:space="preserve">        </w:t>
       </w:r>
+      <w:proofErr w:type="spellStart"/>
       <w:proofErr w:type="gramStart"/>
       <w:r>
         <w:rPr>
@@ -14454,10 +14621,10 @@
           <w:color w:val="0000FF"/>
           <w:sz w:val="19"/>
           <w:szCs w:val="19"/>
-          <w:lang w:val="en-US"/>
         </w:rPr>
         <w:t>public</w:t>
       </w:r>
+      <w:proofErr w:type="spellEnd"/>
       <w:proofErr w:type="gramEnd"/>
       <w:r>
         <w:rPr>
@@ -14465,47 +14632,66 @@
           <w:color w:val="000000"/>
           <w:sz w:val="19"/>
           <w:szCs w:val="19"/>
-          <w:lang w:val="en-US"/>
         </w:rPr>
         <w:t xml:space="preserve"> </w:t>
       </w:r>
-      <w:r>
-        <w:rPr>
-          <w:rFonts w:ascii="Consolas" w:hAnsi="Consolas" w:cs="Consolas"/>
-          <w:color w:val="0000FF"/>
-          <w:sz w:val="19"/>
-          <w:szCs w:val="19"/>
-          <w:lang w:val="en-US"/>
+      <w:proofErr w:type="spellStart"/>
+      <w:r>
+        <w:rPr>
+          <w:rFonts w:ascii="Consolas" w:hAnsi="Consolas" w:cs="Consolas"/>
+          <w:color w:val="0000FF"/>
+          <w:sz w:val="19"/>
+          <w:szCs w:val="19"/>
         </w:rPr>
         <w:t>string</w:t>
       </w:r>
-      <w:r>
-        <w:rPr>
-          <w:rFonts w:ascii="Consolas" w:hAnsi="Consolas" w:cs="Consolas"/>
-          <w:color w:val="000000"/>
-          <w:sz w:val="19"/>
-          <w:szCs w:val="19"/>
-          <w:lang w:val="en-US"/>
-        </w:rPr>
-        <w:t xml:space="preserve"> Message { </w:t>
-      </w:r>
-      <w:r>
-        <w:rPr>
-          <w:rFonts w:ascii="Consolas" w:hAnsi="Consolas" w:cs="Consolas"/>
-          <w:color w:val="0000FF"/>
-          <w:sz w:val="19"/>
-          <w:szCs w:val="19"/>
-          <w:lang w:val="en-US"/>
+      <w:proofErr w:type="spellEnd"/>
+      <w:r>
+        <w:rPr>
+          <w:rFonts w:ascii="Consolas" w:hAnsi="Consolas" w:cs="Consolas"/>
+          <w:color w:val="000000"/>
+          <w:sz w:val="19"/>
+          <w:szCs w:val="19"/>
+        </w:rPr>
+        <w:t xml:space="preserve"> </w:t>
+      </w:r>
+      <w:proofErr w:type="spellStart"/>
+      <w:r>
+        <w:rPr>
+          <w:rFonts w:ascii="Consolas" w:hAnsi="Consolas" w:cs="Consolas"/>
+          <w:color w:val="000000"/>
+          <w:sz w:val="19"/>
+          <w:szCs w:val="19"/>
+        </w:rPr>
+        <w:t>Message</w:t>
+      </w:r>
+      <w:proofErr w:type="spellEnd"/>
+      <w:r>
+        <w:rPr>
+          <w:rFonts w:ascii="Consolas" w:hAnsi="Consolas" w:cs="Consolas"/>
+          <w:color w:val="000000"/>
+          <w:sz w:val="19"/>
+          <w:szCs w:val="19"/>
+        </w:rPr>
+        <w:t xml:space="preserve"> { </w:t>
+      </w:r>
+      <w:proofErr w:type="spellStart"/>
+      <w:r>
+        <w:rPr>
+          <w:rFonts w:ascii="Consolas" w:hAnsi="Consolas" w:cs="Consolas"/>
+          <w:color w:val="0000FF"/>
+          <w:sz w:val="19"/>
+          <w:szCs w:val="19"/>
         </w:rPr>
         <w:t>get</w:t>
       </w:r>
-      <w:r>
-        <w:rPr>
-          <w:rFonts w:ascii="Consolas" w:hAnsi="Consolas" w:cs="Consolas"/>
-          <w:color w:val="000000"/>
-          <w:sz w:val="19"/>
-          <w:szCs w:val="19"/>
-          <w:lang w:val="en-US"/>
+      <w:proofErr w:type="spellEnd"/>
+      <w:r>
+        <w:rPr>
+          <w:rFonts w:ascii="Consolas" w:hAnsi="Consolas" w:cs="Consolas"/>
+          <w:color w:val="000000"/>
+          <w:sz w:val="19"/>
+          <w:szCs w:val="19"/>
         </w:rPr>
         <w:t xml:space="preserve">; </w:t>
       </w:r>
@@ -14515,7 +14701,6 @@
           <w:color w:val="0000FF"/>
           <w:sz w:val="19"/>
           <w:szCs w:val="19"/>
-          <w:lang w:val="en-US"/>
         </w:rPr>
         <w:t>set</w:t>
       </w:r>
@@ -14525,32 +14710,39 @@
           <w:color w:val="000000"/>
           <w:sz w:val="19"/>
           <w:szCs w:val="19"/>
-          <w:lang w:val="en-US"/>
         </w:rPr>
         <w:t>; }</w:t>
       </w:r>
-    </w:p>
-    <w:p>
-      <w:pPr>
-        <w:autoSpaceDE w:val="0"/>
-        <w:autoSpaceDN w:val="0"/>
-        <w:adjustRightInd w:val="0"/>
-        <w:spacing w:after="0" w:line="240" w:lineRule="auto"/>
-        <w:rPr>
-          <w:rFonts w:ascii="Consolas" w:hAnsi="Consolas" w:cs="Consolas"/>
-          <w:color w:val="000000"/>
-          <w:sz w:val="19"/>
-          <w:szCs w:val="19"/>
-          <w:lang w:val="en-US"/>
-        </w:rPr>
-      </w:pPr>
-      <w:r>
-        <w:rPr>
-          <w:rFonts w:ascii="Consolas" w:hAnsi="Consolas" w:cs="Consolas"/>
-          <w:color w:val="000000"/>
-          <w:sz w:val="19"/>
-          <w:szCs w:val="19"/>
-          <w:lang w:val="en-US"/>
+      <w:r>
+        <w:rPr>
+          <w:rFonts w:ascii="Consolas" w:hAnsi="Consolas" w:cs="Consolas"/>
+          <w:color w:val="000000"/>
+          <w:sz w:val="19"/>
+          <w:szCs w:val="19"/>
+        </w:rPr>
+        <w:t xml:space="preserve"> //Enviar mensaje dependiendo de si conecto o no</w:t>
+      </w:r>
+    </w:p>
+    <w:p>
+      <w:pPr>
+        <w:autoSpaceDE w:val="0"/>
+        <w:autoSpaceDN w:val="0"/>
+        <w:adjustRightInd w:val="0"/>
+        <w:spacing w:after="0" w:line="240" w:lineRule="auto"/>
+        <w:rPr>
+          <w:rFonts w:ascii="Consolas" w:hAnsi="Consolas" w:cs="Consolas"/>
+          <w:color w:val="000000"/>
+          <w:sz w:val="19"/>
+          <w:szCs w:val="19"/>
+          <w:lang w:val="en-US"/>
+        </w:rPr>
+      </w:pPr>
+      <w:r>
+        <w:rPr>
+          <w:rFonts w:ascii="Consolas" w:hAnsi="Consolas" w:cs="Consolas"/>
+          <w:color w:val="000000"/>
+          <w:sz w:val="19"/>
+          <w:szCs w:val="19"/>
         </w:rPr>
         <w:t xml:space="preserve">        </w:t>
       </w:r>
@@ -14616,6 +14808,60 @@
         </w:rPr>
         <w:t>; }</w:t>
       </w:r>
+      <w:r>
+        <w:rPr>
+          <w:rFonts w:ascii="Consolas" w:hAnsi="Consolas" w:cs="Consolas"/>
+          <w:color w:val="000000"/>
+          <w:sz w:val="19"/>
+          <w:szCs w:val="19"/>
+          <w:lang w:val="en-US"/>
+        </w:rPr>
+        <w:t xml:space="preserve">  //</w:t>
+      </w:r>
+      <w:proofErr w:type="spellStart"/>
+      <w:r>
+        <w:rPr>
+          <w:rFonts w:ascii="Consolas" w:hAnsi="Consolas" w:cs="Consolas"/>
+          <w:color w:val="000000"/>
+          <w:sz w:val="19"/>
+          <w:szCs w:val="19"/>
+          <w:lang w:val="en-US"/>
+        </w:rPr>
+        <w:t>Obtener</w:t>
+      </w:r>
+      <w:proofErr w:type="spellEnd"/>
+      <w:r>
+        <w:rPr>
+          <w:rFonts w:ascii="Consolas" w:hAnsi="Consolas" w:cs="Consolas"/>
+          <w:color w:val="000000"/>
+          <w:sz w:val="19"/>
+          <w:szCs w:val="19"/>
+          <w:lang w:val="en-US"/>
+        </w:rPr>
+        <w:t xml:space="preserve"> la </w:t>
+      </w:r>
+      <w:proofErr w:type="spellStart"/>
+      <w:r>
+        <w:rPr>
+          <w:rFonts w:ascii="Consolas" w:hAnsi="Consolas" w:cs="Consolas"/>
+          <w:color w:val="000000"/>
+          <w:sz w:val="19"/>
+          <w:szCs w:val="19"/>
+          <w:lang w:val="en-US"/>
+        </w:rPr>
+        <w:t>respuesta</w:t>
+      </w:r>
+      <w:proofErr w:type="spellEnd"/>
+      <w:r>
+        <w:rPr>
+          <w:rFonts w:ascii="Consolas" w:hAnsi="Consolas" w:cs="Consolas"/>
+          <w:color w:val="000000"/>
+          <w:sz w:val="19"/>
+          <w:szCs w:val="19"/>
+          <w:lang w:val="en-US"/>
+        </w:rPr>
+        <w:t xml:space="preserve"> http</w:t>
+      </w:r>
     </w:p>
     <w:p>
       <w:pPr>
@@ -15344,265 +15590,6 @@
           <w:lang w:val="en-US"/>
         </w:rPr>
         <w:t>TokenType</w:t>
-      </w:r>
-      <w:proofErr w:type="spellEnd"/>
-      <w:r>
-        <w:rPr>
-          <w:rFonts w:ascii="Consolas" w:hAnsi="Consolas" w:cs="Consolas"/>
-          <w:color w:val="000000"/>
-          <w:sz w:val="19"/>
-          <w:szCs w:val="19"/>
-          <w:lang w:val="en-US"/>
-        </w:rPr>
-        <w:t xml:space="preserve"> { </w:t>
-      </w:r>
-      <w:r>
-        <w:rPr>
-          <w:rFonts w:ascii="Consolas" w:hAnsi="Consolas" w:cs="Consolas"/>
-          <w:color w:val="0000FF"/>
-          <w:sz w:val="19"/>
-          <w:szCs w:val="19"/>
-          <w:lang w:val="en-US"/>
-        </w:rPr>
-        <w:t>get</w:t>
-      </w:r>
-      <w:r>
-        <w:rPr>
-          <w:rFonts w:ascii="Consolas" w:hAnsi="Consolas" w:cs="Consolas"/>
-          <w:color w:val="000000"/>
-          <w:sz w:val="19"/>
-          <w:szCs w:val="19"/>
-          <w:lang w:val="en-US"/>
-        </w:rPr>
-        <w:t xml:space="preserve">; </w:t>
-      </w:r>
-      <w:r>
-        <w:rPr>
-          <w:rFonts w:ascii="Consolas" w:hAnsi="Consolas" w:cs="Consolas"/>
-          <w:color w:val="0000FF"/>
-          <w:sz w:val="19"/>
-          <w:szCs w:val="19"/>
-          <w:lang w:val="en-US"/>
-        </w:rPr>
-        <w:t>set</w:t>
-      </w:r>
-      <w:r>
-        <w:rPr>
-          <w:rFonts w:ascii="Consolas" w:hAnsi="Consolas" w:cs="Consolas"/>
-          <w:color w:val="000000"/>
-          <w:sz w:val="19"/>
-          <w:szCs w:val="19"/>
-          <w:lang w:val="en-US"/>
-        </w:rPr>
-        <w:t>; }</w:t>
-      </w:r>
-    </w:p>
-    <w:p>
-      <w:pPr>
-        <w:autoSpaceDE w:val="0"/>
-        <w:autoSpaceDN w:val="0"/>
-        <w:adjustRightInd w:val="0"/>
-        <w:spacing w:after="0" w:line="240" w:lineRule="auto"/>
-        <w:rPr>
-          <w:rFonts w:ascii="Consolas" w:hAnsi="Consolas" w:cs="Consolas"/>
-          <w:color w:val="000000"/>
-          <w:sz w:val="19"/>
-          <w:szCs w:val="19"/>
-          <w:lang w:val="en-US"/>
-        </w:rPr>
-      </w:pPr>
-    </w:p>
-    <w:p>
-      <w:pPr>
-        <w:autoSpaceDE w:val="0"/>
-        <w:autoSpaceDN w:val="0"/>
-        <w:adjustRightInd w:val="0"/>
-        <w:spacing w:after="0" w:line="240" w:lineRule="auto"/>
-        <w:rPr>
-          <w:rFonts w:ascii="Consolas" w:hAnsi="Consolas" w:cs="Consolas"/>
-          <w:color w:val="000000"/>
-          <w:sz w:val="19"/>
-          <w:szCs w:val="19"/>
-          <w:lang w:val="en-US"/>
-        </w:rPr>
-      </w:pPr>
-      <w:r>
-        <w:rPr>
-          <w:rFonts w:ascii="Consolas" w:hAnsi="Consolas" w:cs="Consolas"/>
-          <w:color w:val="000000"/>
-          <w:sz w:val="19"/>
-          <w:szCs w:val="19"/>
-          <w:lang w:val="en-US"/>
-        </w:rPr>
-        <w:t xml:space="preserve">        [</w:t>
-      </w:r>
-      <w:proofErr w:type="spellStart"/>
-      <w:proofErr w:type="gramStart"/>
-      <w:r>
-        <w:rPr>
-          <w:rFonts w:ascii="Consolas" w:hAnsi="Consolas" w:cs="Consolas"/>
-          <w:color w:val="000000"/>
-          <w:sz w:val="19"/>
-          <w:szCs w:val="19"/>
-          <w:lang w:val="en-US"/>
-        </w:rPr>
-        <w:t>JsonProperty</w:t>
-      </w:r>
-      <w:proofErr w:type="spellEnd"/>
-      <w:r>
-        <w:rPr>
-          <w:rFonts w:ascii="Consolas" w:hAnsi="Consolas" w:cs="Consolas"/>
-          <w:color w:val="000000"/>
-          <w:sz w:val="19"/>
-          <w:szCs w:val="19"/>
-          <w:lang w:val="en-US"/>
-        </w:rPr>
-        <w:t>(</w:t>
-      </w:r>
-      <w:proofErr w:type="spellStart"/>
-      <w:proofErr w:type="gramEnd"/>
-      <w:r>
-        <w:rPr>
-          <w:rFonts w:ascii="Consolas" w:hAnsi="Consolas" w:cs="Consolas"/>
-          <w:color w:val="000000"/>
-          <w:sz w:val="19"/>
-          <w:szCs w:val="19"/>
-          <w:lang w:val="en-US"/>
-        </w:rPr>
-        <w:t>PropertyName</w:t>
-      </w:r>
-      <w:proofErr w:type="spellEnd"/>
-      <w:r>
-        <w:rPr>
-          <w:rFonts w:ascii="Consolas" w:hAnsi="Consolas" w:cs="Consolas"/>
-          <w:color w:val="000000"/>
-          <w:sz w:val="19"/>
-          <w:szCs w:val="19"/>
-          <w:lang w:val="en-US"/>
-        </w:rPr>
-        <w:t xml:space="preserve"> = </w:t>
-      </w:r>
-      <w:r>
-        <w:rPr>
-          <w:rFonts w:ascii="Consolas" w:hAnsi="Consolas" w:cs="Consolas"/>
-          <w:color w:val="A31515"/>
-          <w:sz w:val="19"/>
-          <w:szCs w:val="19"/>
-          <w:lang w:val="en-US"/>
-        </w:rPr>
-        <w:t>"</w:t>
-      </w:r>
-      <w:proofErr w:type="spellStart"/>
-      <w:r>
-        <w:rPr>
-          <w:rFonts w:ascii="Consolas" w:hAnsi="Consolas" w:cs="Consolas"/>
-          <w:color w:val="A31515"/>
-          <w:sz w:val="19"/>
-          <w:szCs w:val="19"/>
-          <w:lang w:val="en-US"/>
-        </w:rPr>
-        <w:t>expires_in</w:t>
-      </w:r>
-      <w:proofErr w:type="spellEnd"/>
-      <w:r>
-        <w:rPr>
-          <w:rFonts w:ascii="Consolas" w:hAnsi="Consolas" w:cs="Consolas"/>
-          <w:color w:val="A31515"/>
-          <w:sz w:val="19"/>
-          <w:szCs w:val="19"/>
-          <w:lang w:val="en-US"/>
-        </w:rPr>
-        <w:t>"</w:t>
-      </w:r>
-      <w:r>
-        <w:rPr>
-          <w:rFonts w:ascii="Consolas" w:hAnsi="Consolas" w:cs="Consolas"/>
-          <w:color w:val="000000"/>
-          <w:sz w:val="19"/>
-          <w:szCs w:val="19"/>
-          <w:lang w:val="en-US"/>
-        </w:rPr>
-        <w:t>)]</w:t>
-      </w:r>
-    </w:p>
-    <w:p>
-      <w:pPr>
-        <w:autoSpaceDE w:val="0"/>
-        <w:autoSpaceDN w:val="0"/>
-        <w:adjustRightInd w:val="0"/>
-        <w:spacing w:after="0" w:line="240" w:lineRule="auto"/>
-        <w:rPr>
-          <w:rFonts w:ascii="Consolas" w:hAnsi="Consolas" w:cs="Consolas"/>
-          <w:color w:val="000000"/>
-          <w:sz w:val="19"/>
-          <w:szCs w:val="19"/>
-          <w:lang w:val="en-US"/>
-        </w:rPr>
-      </w:pPr>
-      <w:r>
-        <w:rPr>
-          <w:rFonts w:ascii="Consolas" w:hAnsi="Consolas" w:cs="Consolas"/>
-          <w:color w:val="000000"/>
-          <w:sz w:val="19"/>
-          <w:szCs w:val="19"/>
-          <w:lang w:val="en-US"/>
-        </w:rPr>
-        <w:t xml:space="preserve">        </w:t>
-      </w:r>
-      <w:proofErr w:type="gramStart"/>
-      <w:r>
-        <w:rPr>
-          <w:rFonts w:ascii="Consolas" w:hAnsi="Consolas" w:cs="Consolas"/>
-          <w:color w:val="0000FF"/>
-          <w:sz w:val="19"/>
-          <w:szCs w:val="19"/>
-          <w:lang w:val="en-US"/>
-        </w:rPr>
-        <w:t>public</w:t>
-      </w:r>
-      <w:proofErr w:type="gramEnd"/>
-      <w:r>
-        <w:rPr>
-          <w:rFonts w:ascii="Consolas" w:hAnsi="Consolas" w:cs="Consolas"/>
-          <w:color w:val="000000"/>
-          <w:sz w:val="19"/>
-          <w:szCs w:val="19"/>
-          <w:lang w:val="en-US"/>
-        </w:rPr>
-        <w:t xml:space="preserve"> </w:t>
-      </w:r>
-      <w:proofErr w:type="spellStart"/>
-      <w:r>
-        <w:rPr>
-          <w:rFonts w:ascii="Consolas" w:hAnsi="Consolas" w:cs="Consolas"/>
-          <w:color w:val="0000FF"/>
-          <w:sz w:val="19"/>
-          <w:szCs w:val="19"/>
-          <w:lang w:val="en-US"/>
-        </w:rPr>
-        <w:t>int</w:t>
-      </w:r>
-      <w:proofErr w:type="spellEnd"/>
-      <w:r>
-        <w:rPr>
-          <w:rFonts w:ascii="Consolas" w:hAnsi="Consolas" w:cs="Consolas"/>
-          <w:color w:val="000000"/>
-          <w:sz w:val="19"/>
-          <w:szCs w:val="19"/>
-          <w:lang w:val="en-US"/>
-        </w:rPr>
-        <w:t xml:space="preserve"> </w:t>
-      </w:r>
-      <w:proofErr w:type="spellStart"/>
-      <w:r>
-        <w:rPr>
-          <w:rFonts w:ascii="Consolas" w:hAnsi="Consolas" w:cs="Consolas"/>
-          <w:color w:val="000000"/>
-          <w:sz w:val="19"/>
-          <w:szCs w:val="19"/>
-          <w:lang w:val="en-US"/>
-        </w:rPr>
-        <w:t>ExpiresIn</w:t>
       </w:r>
       <w:proofErr w:type="spellEnd"/>
       <w:r>
@@ -15761,6 +15748,265 @@
           <w:szCs w:val="19"/>
           <w:lang w:val="en-US"/>
         </w:rPr>
+        <w:t>expires_in</w:t>
+      </w:r>
+      <w:proofErr w:type="spellEnd"/>
+      <w:r>
+        <w:rPr>
+          <w:rFonts w:ascii="Consolas" w:hAnsi="Consolas" w:cs="Consolas"/>
+          <w:color w:val="A31515"/>
+          <w:sz w:val="19"/>
+          <w:szCs w:val="19"/>
+          <w:lang w:val="en-US"/>
+        </w:rPr>
+        <w:t>"</w:t>
+      </w:r>
+      <w:r>
+        <w:rPr>
+          <w:rFonts w:ascii="Consolas" w:hAnsi="Consolas" w:cs="Consolas"/>
+          <w:color w:val="000000"/>
+          <w:sz w:val="19"/>
+          <w:szCs w:val="19"/>
+          <w:lang w:val="en-US"/>
+        </w:rPr>
+        <w:t>)]</w:t>
+      </w:r>
+    </w:p>
+    <w:p>
+      <w:pPr>
+        <w:autoSpaceDE w:val="0"/>
+        <w:autoSpaceDN w:val="0"/>
+        <w:adjustRightInd w:val="0"/>
+        <w:spacing w:after="0" w:line="240" w:lineRule="auto"/>
+        <w:rPr>
+          <w:rFonts w:ascii="Consolas" w:hAnsi="Consolas" w:cs="Consolas"/>
+          <w:color w:val="000000"/>
+          <w:sz w:val="19"/>
+          <w:szCs w:val="19"/>
+          <w:lang w:val="en-US"/>
+        </w:rPr>
+      </w:pPr>
+      <w:r>
+        <w:rPr>
+          <w:rFonts w:ascii="Consolas" w:hAnsi="Consolas" w:cs="Consolas"/>
+          <w:color w:val="000000"/>
+          <w:sz w:val="19"/>
+          <w:szCs w:val="19"/>
+          <w:lang w:val="en-US"/>
+        </w:rPr>
+        <w:t xml:space="preserve">        </w:t>
+      </w:r>
+      <w:proofErr w:type="gramStart"/>
+      <w:r>
+        <w:rPr>
+          <w:rFonts w:ascii="Consolas" w:hAnsi="Consolas" w:cs="Consolas"/>
+          <w:color w:val="0000FF"/>
+          <w:sz w:val="19"/>
+          <w:szCs w:val="19"/>
+          <w:lang w:val="en-US"/>
+        </w:rPr>
+        <w:t>public</w:t>
+      </w:r>
+      <w:proofErr w:type="gramEnd"/>
+      <w:r>
+        <w:rPr>
+          <w:rFonts w:ascii="Consolas" w:hAnsi="Consolas" w:cs="Consolas"/>
+          <w:color w:val="000000"/>
+          <w:sz w:val="19"/>
+          <w:szCs w:val="19"/>
+          <w:lang w:val="en-US"/>
+        </w:rPr>
+        <w:t xml:space="preserve"> </w:t>
+      </w:r>
+      <w:proofErr w:type="spellStart"/>
+      <w:r>
+        <w:rPr>
+          <w:rFonts w:ascii="Consolas" w:hAnsi="Consolas" w:cs="Consolas"/>
+          <w:color w:val="0000FF"/>
+          <w:sz w:val="19"/>
+          <w:szCs w:val="19"/>
+          <w:lang w:val="en-US"/>
+        </w:rPr>
+        <w:t>int</w:t>
+      </w:r>
+      <w:proofErr w:type="spellEnd"/>
+      <w:r>
+        <w:rPr>
+          <w:rFonts w:ascii="Consolas" w:hAnsi="Consolas" w:cs="Consolas"/>
+          <w:color w:val="000000"/>
+          <w:sz w:val="19"/>
+          <w:szCs w:val="19"/>
+          <w:lang w:val="en-US"/>
+        </w:rPr>
+        <w:t xml:space="preserve"> </w:t>
+      </w:r>
+      <w:proofErr w:type="spellStart"/>
+      <w:r>
+        <w:rPr>
+          <w:rFonts w:ascii="Consolas" w:hAnsi="Consolas" w:cs="Consolas"/>
+          <w:color w:val="000000"/>
+          <w:sz w:val="19"/>
+          <w:szCs w:val="19"/>
+          <w:lang w:val="en-US"/>
+        </w:rPr>
+        <w:t>ExpiresIn</w:t>
+      </w:r>
+      <w:proofErr w:type="spellEnd"/>
+      <w:r>
+        <w:rPr>
+          <w:rFonts w:ascii="Consolas" w:hAnsi="Consolas" w:cs="Consolas"/>
+          <w:color w:val="000000"/>
+          <w:sz w:val="19"/>
+          <w:szCs w:val="19"/>
+          <w:lang w:val="en-US"/>
+        </w:rPr>
+        <w:t xml:space="preserve"> { </w:t>
+      </w:r>
+      <w:r>
+        <w:rPr>
+          <w:rFonts w:ascii="Consolas" w:hAnsi="Consolas" w:cs="Consolas"/>
+          <w:color w:val="0000FF"/>
+          <w:sz w:val="19"/>
+          <w:szCs w:val="19"/>
+          <w:lang w:val="en-US"/>
+        </w:rPr>
+        <w:t>get</w:t>
+      </w:r>
+      <w:r>
+        <w:rPr>
+          <w:rFonts w:ascii="Consolas" w:hAnsi="Consolas" w:cs="Consolas"/>
+          <w:color w:val="000000"/>
+          <w:sz w:val="19"/>
+          <w:szCs w:val="19"/>
+          <w:lang w:val="en-US"/>
+        </w:rPr>
+        <w:t xml:space="preserve">; </w:t>
+      </w:r>
+      <w:r>
+        <w:rPr>
+          <w:rFonts w:ascii="Consolas" w:hAnsi="Consolas" w:cs="Consolas"/>
+          <w:color w:val="0000FF"/>
+          <w:sz w:val="19"/>
+          <w:szCs w:val="19"/>
+          <w:lang w:val="en-US"/>
+        </w:rPr>
+        <w:t>set</w:t>
+      </w:r>
+      <w:r>
+        <w:rPr>
+          <w:rFonts w:ascii="Consolas" w:hAnsi="Consolas" w:cs="Consolas"/>
+          <w:color w:val="000000"/>
+          <w:sz w:val="19"/>
+          <w:szCs w:val="19"/>
+          <w:lang w:val="en-US"/>
+        </w:rPr>
+        <w:t>; }</w:t>
+      </w:r>
+    </w:p>
+    <w:p>
+      <w:pPr>
+        <w:autoSpaceDE w:val="0"/>
+        <w:autoSpaceDN w:val="0"/>
+        <w:adjustRightInd w:val="0"/>
+        <w:spacing w:after="0" w:line="240" w:lineRule="auto"/>
+        <w:rPr>
+          <w:rFonts w:ascii="Consolas" w:hAnsi="Consolas" w:cs="Consolas"/>
+          <w:color w:val="000000"/>
+          <w:sz w:val="19"/>
+          <w:szCs w:val="19"/>
+          <w:lang w:val="en-US"/>
+        </w:rPr>
+      </w:pPr>
+    </w:p>
+    <w:p>
+      <w:pPr>
+        <w:autoSpaceDE w:val="0"/>
+        <w:autoSpaceDN w:val="0"/>
+        <w:adjustRightInd w:val="0"/>
+        <w:spacing w:after="0" w:line="240" w:lineRule="auto"/>
+        <w:rPr>
+          <w:rFonts w:ascii="Consolas" w:hAnsi="Consolas" w:cs="Consolas"/>
+          <w:color w:val="000000"/>
+          <w:sz w:val="19"/>
+          <w:szCs w:val="19"/>
+          <w:lang w:val="en-US"/>
+        </w:rPr>
+      </w:pPr>
+      <w:r>
+        <w:rPr>
+          <w:rFonts w:ascii="Consolas" w:hAnsi="Consolas" w:cs="Consolas"/>
+          <w:color w:val="000000"/>
+          <w:sz w:val="19"/>
+          <w:szCs w:val="19"/>
+          <w:lang w:val="en-US"/>
+        </w:rPr>
+        <w:t xml:space="preserve">        [</w:t>
+      </w:r>
+      <w:proofErr w:type="spellStart"/>
+      <w:proofErr w:type="gramStart"/>
+      <w:r>
+        <w:rPr>
+          <w:rFonts w:ascii="Consolas" w:hAnsi="Consolas" w:cs="Consolas"/>
+          <w:color w:val="000000"/>
+          <w:sz w:val="19"/>
+          <w:szCs w:val="19"/>
+          <w:lang w:val="en-US"/>
+        </w:rPr>
+        <w:t>JsonProperty</w:t>
+      </w:r>
+      <w:proofErr w:type="spellEnd"/>
+      <w:r>
+        <w:rPr>
+          <w:rFonts w:ascii="Consolas" w:hAnsi="Consolas" w:cs="Consolas"/>
+          <w:color w:val="000000"/>
+          <w:sz w:val="19"/>
+          <w:szCs w:val="19"/>
+          <w:lang w:val="en-US"/>
+        </w:rPr>
+        <w:t>(</w:t>
+      </w:r>
+      <w:proofErr w:type="spellStart"/>
+      <w:proofErr w:type="gramEnd"/>
+      <w:r>
+        <w:rPr>
+          <w:rFonts w:ascii="Consolas" w:hAnsi="Consolas" w:cs="Consolas"/>
+          <w:color w:val="000000"/>
+          <w:sz w:val="19"/>
+          <w:szCs w:val="19"/>
+          <w:lang w:val="en-US"/>
+        </w:rPr>
+        <w:t>PropertyName</w:t>
+      </w:r>
+      <w:proofErr w:type="spellEnd"/>
+      <w:r>
+        <w:rPr>
+          <w:rFonts w:ascii="Consolas" w:hAnsi="Consolas" w:cs="Consolas"/>
+          <w:color w:val="000000"/>
+          <w:sz w:val="19"/>
+          <w:szCs w:val="19"/>
+          <w:lang w:val="en-US"/>
+        </w:rPr>
+        <w:t xml:space="preserve"> = </w:t>
+      </w:r>
+      <w:r>
+        <w:rPr>
+          <w:rFonts w:ascii="Consolas" w:hAnsi="Consolas" w:cs="Consolas"/>
+          <w:color w:val="A31515"/>
+          <w:sz w:val="19"/>
+          <w:szCs w:val="19"/>
+          <w:lang w:val="en-US"/>
+        </w:rPr>
+        <w:t>"</w:t>
+      </w:r>
+      <w:proofErr w:type="spellStart"/>
+      <w:r>
+        <w:rPr>
+          <w:rFonts w:ascii="Consolas" w:hAnsi="Consolas" w:cs="Consolas"/>
+          <w:color w:val="A31515"/>
+          <w:sz w:val="19"/>
+          <w:szCs w:val="19"/>
+          <w:lang w:val="en-US"/>
+        </w:rPr>
         <w:t>userName</w:t>
       </w:r>
       <w:proofErr w:type="spellEnd"/>
@@ -18625,6 +18871,7 @@
           <w:szCs w:val="19"/>
           <w:lang w:val="en-US"/>
         </w:rPr>
+        <w:lastRenderedPageBreak/>
         <w:t xml:space="preserve">                    </w:t>
       </w:r>
       <w:r>
@@ -18817,7 +19064,6 @@
           <w:szCs w:val="19"/>
           <w:lang w:val="en-US"/>
         </w:rPr>
-        <w:lastRenderedPageBreak/>
         <w:t xml:space="preserve">                </w:t>
       </w:r>
       <w:proofErr w:type="spellStart"/>
@@ -19177,6 +19423,12 @@
     <w:p>
       <w:pPr>
         <w:jc w:val="both"/>
+        <w:rPr>
+          <w:rFonts w:ascii="Consolas" w:hAnsi="Consolas" w:cs="Consolas"/>
+          <w:color w:val="000000"/>
+          <w:sz w:val="19"/>
+          <w:szCs w:val="19"/>
+        </w:rPr>
       </w:pPr>
       <w:r>
         <w:rPr>
@@ -19186,6 +19438,94 @@
           <w:szCs w:val="19"/>
         </w:rPr>
         <w:t xml:space="preserve">    }</w:t>
+      </w:r>
+    </w:p>
+    <w:p>
+      <w:pPr>
+        <w:tabs>
+          <w:tab w:val="left" w:pos="3570"/>
+        </w:tabs>
+        <w:autoSpaceDE w:val="0"/>
+        <w:autoSpaceDN w:val="0"/>
+        <w:adjustRightInd w:val="0"/>
+        <w:spacing w:after="0" w:line="240" w:lineRule="auto"/>
+        <w:rPr>
+          <w:rFonts w:ascii="Consolas" w:hAnsi="Consolas" w:cs="Consolas"/>
+          <w:color w:val="000000"/>
+          <w:sz w:val="19"/>
+          <w:szCs w:val="19"/>
+        </w:rPr>
+      </w:pPr>
+      <w:r>
+        <w:rPr>
+          <w:rFonts w:ascii="Consolas" w:hAnsi="Consolas" w:cs="Consolas"/>
+          <w:color w:val="000000"/>
+          <w:sz w:val="19"/>
+          <w:szCs w:val="19"/>
+          <w:highlight w:val="yellow"/>
+        </w:rPr>
+        <w:t xml:space="preserve">Ver la clase </w:t>
+      </w:r>
+      <w:proofErr w:type="spellStart"/>
+      <w:r>
+        <w:rPr>
+          <w:rFonts w:ascii="Consolas" w:hAnsi="Consolas" w:cs="Consolas"/>
+          <w:color w:val="000000"/>
+          <w:sz w:val="19"/>
+          <w:szCs w:val="19"/>
+          <w:highlight w:val="yellow"/>
+        </w:rPr>
+        <w:t>ServiceApi.cs</w:t>
+      </w:r>
+      <w:proofErr w:type="spellEnd"/>
+      <w:r>
+        <w:rPr>
+          <w:rFonts w:ascii="Consolas" w:hAnsi="Consolas" w:cs="Consolas"/>
+          <w:color w:val="000000"/>
+          <w:sz w:val="19"/>
+          <w:szCs w:val="19"/>
+          <w:highlight w:val="yellow"/>
+        </w:rPr>
+        <w:t xml:space="preserve"> para copiar todo el código</w:t>
+      </w:r>
+    </w:p>
+    <w:p>
+      <w:pPr>
+        <w:jc w:val="both"/>
+      </w:pPr>
+    </w:p>
+    <w:p>
+      <w:pPr>
+        <w:jc w:val="both"/>
+      </w:pPr>
+      <w:r>
+        <w:t xml:space="preserve">10. Nos regresamos a la </w:t>
+      </w:r>
+      <w:proofErr w:type="spellStart"/>
+      <w:r>
+        <w:t>LoginViewModel</w:t>
+      </w:r>
+      <w:proofErr w:type="spellEnd"/>
+      <w:r>
+        <w:t xml:space="preserve">, para instanciar al </w:t>
+      </w:r>
+      <w:proofErr w:type="spellStart"/>
+      <w:r>
+        <w:t>ApiService</w:t>
+      </w:r>
+      <w:proofErr w:type="spellEnd"/>
+      <w:r>
+        <w:t xml:space="preserve"> creado anteriormente</w:t>
+      </w:r>
+      <w:r>
+        <w:rPr>
+          <w:rFonts w:ascii="Consolas" w:hAnsi="Consolas" w:cs="Consolas"/>
+          <w:color w:val="000000"/>
+          <w:sz w:val="19"/>
+          <w:szCs w:val="19"/>
+          <w:highlight w:val="yellow"/>
+        </w:rPr>
+        <w:t>***</w:t>
       </w:r>
     </w:p>
     <w:sectPr>

</xml_diff>